<commit_message>
Mise a jour des parties "estimation horaire" et "commentaire".
</commit_message>
<xml_diff>
--- a/STR.docx
+++ b/STR.docx
@@ -13,7 +13,7 @@
       <w:r>
         <w:rPr>
           <w:noProof/>
-          <w:lang w:eastAsia="fr-FR"/>
+          <w:lang w:val="fr-FR" w:eastAsia="fr-FR"/>
         </w:rPr>
         <w:drawing>
           <wp:anchor distT="0" distB="0" distL="114300" distR="114300" simplePos="0" relativeHeight="251659264" behindDoc="0" locked="0" layoutInCell="1" allowOverlap="1" wp14:anchorId="4C345BE8" wp14:editId="0FB6ABED">
@@ -207,8 +207,6 @@
       <w:pPr>
         <w:ind w:firstLine="0"/>
       </w:pPr>
-      <w:bookmarkStart w:id="2" w:name="_GoBack"/>
-      <w:bookmarkEnd w:id="2"/>
     </w:p>
     <w:p>
       <w:pPr>
@@ -273,6 +271,16 @@
     </w:p>
     <w:sdt>
       <w:sdtPr>
+        <w:rPr>
+          <w:rFonts w:cstheme="minorBidi"/>
+          <w:b w:val="0"/>
+          <w:color w:val="auto"/>
+          <w:sz w:val="22"/>
+          <w:lang w:val="fr-FR"/>
+          <w14:shadow w14:blurRad="0" w14:dist="0" w14:dir="0" w14:sx="0" w14:sy="0" w14:kx="0" w14:ky="0" w14:algn="none">
+            <w14:srgbClr w14:val="000000"/>
+          </w14:shadow>
+        </w:rPr>
         <w:id w:val="-1836678835"/>
         <w:docPartObj>
           <w:docPartGallery w:val="Table of Contents"/>
@@ -281,14 +289,7 @@
       </w:sdtPr>
       <w:sdtEndPr>
         <w:rPr>
-          <w:rFonts w:cstheme="minorBidi"/>
           <w:bCs/>
-          <w:color w:val="auto"/>
-          <w:sz w:val="22"/>
-          <w:lang w:val="fr-FR"/>
-          <w14:shadow w14:blurRad="0" w14:dist="0" w14:dir="0" w14:sx="0" w14:sy="0" w14:kx="0" w14:ky="0" w14:algn="none">
-            <w14:srgbClr w14:val="000000"/>
-          </w14:shadow>
         </w:rPr>
       </w:sdtEndPr>
       <w:sdtContent>
@@ -323,7 +324,7 @@
           <w:r>
             <w:fldChar w:fldCharType="separate"/>
           </w:r>
-          <w:hyperlink w:anchor="_Toc286388401" w:history="1">
+          <w:hyperlink w:anchor="_Toc286396201" w:history="1">
             <w:r>
               <w:rPr>
                 <w:rStyle w:val="Lienhypertexte"/>
@@ -365,7 +366,7 @@
                 <w:noProof/>
                 <w:webHidden/>
               </w:rPr>
-              <w:instrText xml:space="preserve"> PAGEREF _Toc286388401 \h </w:instrText>
+              <w:instrText xml:space="preserve"> PAGEREF _Toc286396201 \h </w:instrText>
             </w:r>
             <w:r>
               <w:rPr>
@@ -405,7 +406,7 @@
               <w:lang w:eastAsia="fr-FR"/>
             </w:rPr>
           </w:pPr>
-          <w:hyperlink w:anchor="_Toc286388402" w:history="1">
+          <w:hyperlink w:anchor="_Toc286396202" w:history="1">
             <w:r>
               <w:rPr>
                 <w:rStyle w:val="Lienhypertexte"/>
@@ -447,7 +448,7 @@
                 <w:noProof/>
                 <w:webHidden/>
               </w:rPr>
-              <w:instrText xml:space="preserve"> PAGEREF _Toc286388402 \h </w:instrText>
+              <w:instrText xml:space="preserve"> PAGEREF _Toc286396202 \h </w:instrText>
             </w:r>
             <w:r>
               <w:rPr>
@@ -487,7 +488,7 @@
               <w:lang w:eastAsia="fr-FR"/>
             </w:rPr>
           </w:pPr>
-          <w:hyperlink w:anchor="_Toc286388403" w:history="1">
+          <w:hyperlink w:anchor="_Toc286396203" w:history="1">
             <w:r>
               <w:rPr>
                 <w:rStyle w:val="Lienhypertexte"/>
@@ -529,7 +530,7 @@
                 <w:noProof/>
                 <w:webHidden/>
               </w:rPr>
-              <w:instrText xml:space="preserve"> PAGEREF _Toc286388403 \h </w:instrText>
+              <w:instrText xml:space="preserve"> PAGEREF _Toc286396203 \h </w:instrText>
             </w:r>
             <w:r>
               <w:rPr>
@@ -562,6 +563,88 @@
         </w:p>
         <w:p>
           <w:pPr>
+            <w:pStyle w:val="TM1"/>
+            <w:rPr>
+              <w:rFonts w:asciiTheme="minorHAnsi" w:eastAsiaTheme="minorEastAsia" w:hAnsiTheme="minorHAnsi"/>
+              <w:noProof/>
+              <w:lang w:eastAsia="fr-FR"/>
+            </w:rPr>
+          </w:pPr>
+          <w:hyperlink w:anchor="_Toc286396204" w:history="1">
+            <w:r>
+              <w:rPr>
+                <w:rStyle w:val="Lienhypertexte"/>
+                <w:noProof/>
+              </w:rPr>
+              <w:t>IV.</w:t>
+            </w:r>
+            <w:r>
+              <w:rPr>
+                <w:rFonts w:asciiTheme="minorHAnsi" w:eastAsiaTheme="minorEastAsia" w:hAnsiTheme="minorHAnsi"/>
+                <w:noProof/>
+                <w:lang w:eastAsia="fr-FR"/>
+              </w:rPr>
+              <w:tab/>
+            </w:r>
+            <w:r>
+              <w:rPr>
+                <w:rStyle w:val="Lienhypertexte"/>
+                <w:noProof/>
+              </w:rPr>
+              <w:t>Commentaires</w:t>
+            </w:r>
+            <w:r>
+              <w:rPr>
+                <w:noProof/>
+                <w:webHidden/>
+              </w:rPr>
+              <w:tab/>
+            </w:r>
+            <w:r>
+              <w:rPr>
+                <w:noProof/>
+                <w:webHidden/>
+              </w:rPr>
+              <w:fldChar w:fldCharType="begin"/>
+            </w:r>
+            <w:r>
+              <w:rPr>
+                <w:noProof/>
+                <w:webHidden/>
+              </w:rPr>
+              <w:instrText xml:space="preserve"> PAGEREF _Toc286396204 \h </w:instrText>
+            </w:r>
+            <w:r>
+              <w:rPr>
+                <w:noProof/>
+                <w:webHidden/>
+              </w:rPr>
+            </w:r>
+            <w:r>
+              <w:rPr>
+                <w:noProof/>
+                <w:webHidden/>
+              </w:rPr>
+              <w:fldChar w:fldCharType="separate"/>
+            </w:r>
+            <w:r>
+              <w:rPr>
+                <w:noProof/>
+                <w:webHidden/>
+              </w:rPr>
+              <w:t>6</w:t>
+            </w:r>
+            <w:r>
+              <w:rPr>
+                <w:noProof/>
+                <w:webHidden/>
+              </w:rPr>
+              <w:fldChar w:fldCharType="end"/>
+            </w:r>
+          </w:hyperlink>
+        </w:p>
+        <w:p>
+          <w:pPr>
             <w:ind w:firstLine="0"/>
           </w:pPr>
           <w:r>
@@ -578,38 +661,86 @@
       <w:pPr>
         <w:pStyle w:val="n-titre1"/>
       </w:pPr>
-      <w:bookmarkStart w:id="3" w:name="_Toc286388401"/>
-      <w:r>
+      <w:bookmarkStart w:id="2" w:name="_Toc286396201"/>
+      <w:r>
+        <w:lastRenderedPageBreak/>
         <w:t xml:space="preserve">Planning </w:t>
       </w:r>
       <w:proofErr w:type="spellStart"/>
       <w:r>
         <w:t>prévisionnel</w:t>
       </w:r>
-      <w:bookmarkEnd w:id="3"/>
+      <w:bookmarkEnd w:id="2"/>
       <w:proofErr w:type="spellEnd"/>
     </w:p>
     <w:p>
       <w:pPr>
         <w:pStyle w:val="n-titre1"/>
       </w:pPr>
-      <w:bookmarkStart w:id="4" w:name="_Toc286388402"/>
-      <w:r>
+      <w:bookmarkStart w:id="3" w:name="_Toc286396202"/>
+      <w:r>
+        <w:lastRenderedPageBreak/>
         <w:t>Conception</w:t>
       </w:r>
-      <w:bookmarkEnd w:id="4"/>
+      <w:bookmarkEnd w:id="3"/>
     </w:p>
     <w:p>
       <w:pPr>
         <w:pStyle w:val="n-titre1"/>
       </w:pPr>
-      <w:bookmarkStart w:id="5" w:name="_Toc286388403"/>
-      <w:r>
+      <w:bookmarkStart w:id="4" w:name="_Toc286396203"/>
+      <w:r>
+        <w:lastRenderedPageBreak/>
         <w:t xml:space="preserve">Estimation </w:t>
       </w:r>
       <w:proofErr w:type="spellStart"/>
       <w:r>
         <w:t>horaire</w:t>
+      </w:r>
+      <w:bookmarkEnd w:id="4"/>
+      <w:proofErr w:type="spellEnd"/>
+    </w:p>
+    <w:p>
+      <w:pPr>
+        <w:rPr>
+          <w:color w:val="365F91" w:themeColor="accent1" w:themeShade="BF"/>
+          <w:sz w:val="48"/>
+          <w14:shadow w14:blurRad="63500" w14:dist="0" w14:dir="0" w14:sx="100000" w14:sy="100000" w14:kx="0" w14:ky="0" w14:algn="ctr">
+            <w14:srgbClr w14:val="000000">
+              <w14:alpha w14:val="60000"/>
+            </w14:srgbClr>
+          </w14:shadow>
+        </w:rPr>
+      </w:pPr>
+      <w:r>
+        <w:t xml:space="preserve">(16h de </w:t>
+      </w:r>
+      <w:proofErr w:type="spellStart"/>
+      <w:r>
+        <w:t>TPs</w:t>
+      </w:r>
+      <w:proofErr w:type="spellEnd"/>
+      <w:r>
+        <w:t xml:space="preserve"> + 2h/semaines pendant 3 </w:t>
+      </w:r>
+      <w:proofErr w:type="gramStart"/>
+      <w:r>
+        <w:t>semaines )</w:t>
+      </w:r>
+      <w:proofErr w:type="gramEnd"/>
+      <w:r>
+        <w:t xml:space="preserve"> * 4 personnes = 88 heures.</w:t>
+      </w:r>
+    </w:p>
+    <w:p>
+      <w:pPr>
+        <w:pStyle w:val="n-titre1"/>
+      </w:pPr>
+      <w:bookmarkStart w:id="5" w:name="_Toc286396204"/>
+      <w:proofErr w:type="spellStart"/>
+      <w:r>
+        <w:lastRenderedPageBreak/>
+        <w:t>Commentaires</w:t>
       </w:r>
       <w:bookmarkEnd w:id="5"/>
       <w:proofErr w:type="spellEnd"/>
@@ -618,7 +749,128 @@
       <w:pPr>
         <w:ind w:firstLine="0"/>
       </w:pPr>
+      <w:r>
+        <w:t>Difficultés de l’utilisation de STOOD :</w:t>
+      </w:r>
     </w:p>
+    <w:p>
+      <w:pPr>
+        <w:pStyle w:val="Paragraphedeliste"/>
+        <w:numPr>
+          <w:ilvl w:val="0"/>
+          <w:numId w:val="10"/>
+        </w:numPr>
+      </w:pPr>
+      <w:r>
+        <w:t>Fuite mémoire sous Linux</w:t>
+      </w:r>
+      <w:r>
+        <w:t>,</w:t>
+      </w:r>
+    </w:p>
+    <w:p>
+      <w:pPr>
+        <w:pStyle w:val="Paragraphedeliste"/>
+        <w:numPr>
+          <w:ilvl w:val="0"/>
+          <w:numId w:val="10"/>
+        </w:numPr>
+      </w:pPr>
+      <w:r>
+        <w:t>Problème avec la création de fichiers</w:t>
+      </w:r>
+      <w:r>
+        <w:t>,</w:t>
+      </w:r>
+    </w:p>
+    <w:p>
+      <w:pPr>
+        <w:pStyle w:val="Paragraphedeliste"/>
+        <w:numPr>
+          <w:ilvl w:val="0"/>
+          <w:numId w:val="10"/>
+        </w:numPr>
+      </w:pPr>
+      <w:r>
+        <w:t>Impossible de partager entre les membres du groupe</w:t>
+      </w:r>
+      <w:r>
+        <w:t>.</w:t>
+      </w:r>
+    </w:p>
+    <w:p>
+      <w:pPr>
+        <w:pStyle w:val="Paragraphedeliste"/>
+        <w:ind w:firstLine="0"/>
+      </w:pPr>
+    </w:p>
+    <w:p>
+      <w:pPr>
+        <w:ind w:firstLine="0"/>
+      </w:pPr>
+      <w:r>
+        <w:t>Faible expérience de la méthode HOOD</w:t>
+      </w:r>
+      <w:r>
+        <w:t> :</w:t>
+      </w:r>
+      <w:r>
+        <w:t xml:space="preserve"> </w:t>
+      </w:r>
+    </w:p>
+    <w:p>
+      <w:pPr>
+        <w:pStyle w:val="Paragraphedeliste"/>
+        <w:numPr>
+          <w:ilvl w:val="0"/>
+          <w:numId w:val="10"/>
+        </w:numPr>
+      </w:pPr>
+      <w:r>
+        <w:t>1 TP en 2 séances.</w:t>
+      </w:r>
+    </w:p>
+    <w:p>
+      <w:pPr>
+        <w:ind w:firstLine="0"/>
+      </w:pPr>
+      <w:bookmarkStart w:id="6" w:name="_GoBack"/>
+      <w:bookmarkEnd w:id="6"/>
+      <w:r>
+        <w:t>Sujet intéressant</w:t>
+      </w:r>
+      <w:r>
+        <w:t>.</w:t>
+      </w:r>
+    </w:p>
+    <w:p>
+      <w:pPr>
+        <w:ind w:firstLine="0"/>
+      </w:pPr>
+      <w:r>
+        <w:t>T</w:t>
+      </w:r>
+      <w:r>
+        <w:t>ravail</w:t>
+      </w:r>
+      <w:r>
+        <w:t xml:space="preserve"> en groupe</w:t>
+      </w:r>
+      <w:r>
+        <w:t>.</w:t>
+      </w:r>
+    </w:p>
+    <w:p>
+      <w:pPr>
+        <w:ind w:firstLine="0"/>
+      </w:pPr>
+    </w:p>
+    <w:p>
+      <w:pPr>
+        <w:ind w:firstLine="0"/>
+      </w:pPr>
+    </w:p>
+    <w:p/>
     <w:sectPr>
       <w:footerReference w:type="default" r:id="rId11"/>
       <w:pgSz w:w="11906" w:h="16838"/>
@@ -664,10 +916,7 @@
       <w:ind w:firstLine="0"/>
     </w:pPr>
     <w:r>
-      <w:t>Projet STR :</w:t>
-    </w:r>
-    <w:r>
-      <w:t xml:space="preserve"> document intermédiaire</w:t>
+      <w:t>Projet STR : document intermédiaire</w:t>
     </w:r>
     <w:r>
       <w:tab/>
@@ -701,7 +950,7 @@
         <w:b/>
         <w:noProof/>
       </w:rPr>
-      <w:t>2</w:t>
+      <w:t>4</w:t>
     </w:r>
     <w:r>
       <w:rPr>
@@ -735,7 +984,7 @@
         <w:b/>
         <w:noProof/>
       </w:rPr>
-      <w:t>5</w:t>
+      <w:t>6</w:t>
     </w:r>
     <w:r>
       <w:rPr>
@@ -1048,6 +1297,205 @@
     </w:lvl>
   </w:abstractNum>
   <w:abstractNum w:abstractNumId="3">
+    <w:nsid w:val="60F9722F"/>
+    <w:multiLevelType w:val="hybridMultilevel"/>
+    <w:tmpl w:val="7F9CFDE4"/>
+    <w:lvl w:ilvl="0" w:tplc="040C0001">
+      <w:start w:val="1"/>
+      <w:numFmt w:val="bullet"/>
+      <w:lvlText w:val=""/>
+      <w:lvlJc w:val="left"/>
+      <w:pPr>
+        <w:ind w:left="720" w:hanging="360"/>
+      </w:pPr>
+      <w:rPr>
+        <w:rFonts w:ascii="Symbol" w:hAnsi="Symbol" w:hint="default"/>
+      </w:rPr>
+    </w:lvl>
+    <w:lvl w:ilvl="1" w:tplc="040C0003" w:tentative="1">
+      <w:start w:val="1"/>
+      <w:numFmt w:val="bullet"/>
+      <w:lvlText w:val="o"/>
+      <w:lvlJc w:val="left"/>
+      <w:pPr>
+        <w:ind w:left="1440" w:hanging="360"/>
+      </w:pPr>
+      <w:rPr>
+        <w:rFonts w:ascii="Courier New" w:hAnsi="Courier New" w:cs="Courier New" w:hint="default"/>
+      </w:rPr>
+    </w:lvl>
+    <w:lvl w:ilvl="2" w:tplc="040C0005" w:tentative="1">
+      <w:start w:val="1"/>
+      <w:numFmt w:val="bullet"/>
+      <w:lvlText w:val=""/>
+      <w:lvlJc w:val="left"/>
+      <w:pPr>
+        <w:ind w:left="2160" w:hanging="360"/>
+      </w:pPr>
+      <w:rPr>
+        <w:rFonts w:ascii="Wingdings" w:hAnsi="Wingdings" w:hint="default"/>
+      </w:rPr>
+    </w:lvl>
+    <w:lvl w:ilvl="3" w:tplc="040C0001" w:tentative="1">
+      <w:start w:val="1"/>
+      <w:numFmt w:val="bullet"/>
+      <w:lvlText w:val=""/>
+      <w:lvlJc w:val="left"/>
+      <w:pPr>
+        <w:ind w:left="2880" w:hanging="360"/>
+      </w:pPr>
+      <w:rPr>
+        <w:rFonts w:ascii="Symbol" w:hAnsi="Symbol" w:hint="default"/>
+      </w:rPr>
+    </w:lvl>
+    <w:lvl w:ilvl="4" w:tplc="040C0003" w:tentative="1">
+      <w:start w:val="1"/>
+      <w:numFmt w:val="bullet"/>
+      <w:lvlText w:val="o"/>
+      <w:lvlJc w:val="left"/>
+      <w:pPr>
+        <w:ind w:left="3600" w:hanging="360"/>
+      </w:pPr>
+      <w:rPr>
+        <w:rFonts w:ascii="Courier New" w:hAnsi="Courier New" w:cs="Courier New" w:hint="default"/>
+      </w:rPr>
+    </w:lvl>
+    <w:lvl w:ilvl="5" w:tplc="040C0005" w:tentative="1">
+      <w:start w:val="1"/>
+      <w:numFmt w:val="bullet"/>
+      <w:lvlText w:val=""/>
+      <w:lvlJc w:val="left"/>
+      <w:pPr>
+        <w:ind w:left="4320" w:hanging="360"/>
+      </w:pPr>
+      <w:rPr>
+        <w:rFonts w:ascii="Wingdings" w:hAnsi="Wingdings" w:hint="default"/>
+      </w:rPr>
+    </w:lvl>
+    <w:lvl w:ilvl="6" w:tplc="040C0001" w:tentative="1">
+      <w:start w:val="1"/>
+      <w:numFmt w:val="bullet"/>
+      <w:lvlText w:val=""/>
+      <w:lvlJc w:val="left"/>
+      <w:pPr>
+        <w:ind w:left="5040" w:hanging="360"/>
+      </w:pPr>
+      <w:rPr>
+        <w:rFonts w:ascii="Symbol" w:hAnsi="Symbol" w:hint="default"/>
+      </w:rPr>
+    </w:lvl>
+    <w:lvl w:ilvl="7" w:tplc="040C0003" w:tentative="1">
+      <w:start w:val="1"/>
+      <w:numFmt w:val="bullet"/>
+      <w:lvlText w:val="o"/>
+      <w:lvlJc w:val="left"/>
+      <w:pPr>
+        <w:ind w:left="5760" w:hanging="360"/>
+      </w:pPr>
+      <w:rPr>
+        <w:rFonts w:ascii="Courier New" w:hAnsi="Courier New" w:cs="Courier New" w:hint="default"/>
+      </w:rPr>
+    </w:lvl>
+    <w:lvl w:ilvl="8" w:tplc="040C0005" w:tentative="1">
+      <w:start w:val="1"/>
+      <w:numFmt w:val="bullet"/>
+      <w:lvlText w:val=""/>
+      <w:lvlJc w:val="left"/>
+      <w:pPr>
+        <w:ind w:left="6480" w:hanging="360"/>
+      </w:pPr>
+      <w:rPr>
+        <w:rFonts w:ascii="Wingdings" w:hAnsi="Wingdings" w:hint="default"/>
+      </w:rPr>
+    </w:lvl>
+  </w:abstractNum>
+  <w:abstractNum w:abstractNumId="4">
+    <w:nsid w:val="6DFE0498"/>
+    <w:multiLevelType w:val="hybridMultilevel"/>
+    <w:tmpl w:val="BC86E976"/>
+    <w:lvl w:ilvl="0" w:tplc="040C000F">
+      <w:start w:val="1"/>
+      <w:numFmt w:val="decimal"/>
+      <w:lvlText w:val="%1."/>
+      <w:lvlJc w:val="left"/>
+      <w:pPr>
+        <w:ind w:left="720" w:hanging="360"/>
+      </w:pPr>
+    </w:lvl>
+    <w:lvl w:ilvl="1" w:tplc="040C0019" w:tentative="1">
+      <w:start w:val="1"/>
+      <w:numFmt w:val="lowerLetter"/>
+      <w:lvlText w:val="%2."/>
+      <w:lvlJc w:val="left"/>
+      <w:pPr>
+        <w:ind w:left="1440" w:hanging="360"/>
+      </w:pPr>
+    </w:lvl>
+    <w:lvl w:ilvl="2" w:tplc="040C001B" w:tentative="1">
+      <w:start w:val="1"/>
+      <w:numFmt w:val="lowerRoman"/>
+      <w:lvlText w:val="%3."/>
+      <w:lvlJc w:val="right"/>
+      <w:pPr>
+        <w:ind w:left="2160" w:hanging="180"/>
+      </w:pPr>
+    </w:lvl>
+    <w:lvl w:ilvl="3" w:tplc="040C000F" w:tentative="1">
+      <w:start w:val="1"/>
+      <w:numFmt w:val="decimal"/>
+      <w:lvlText w:val="%4."/>
+      <w:lvlJc w:val="left"/>
+      <w:pPr>
+        <w:ind w:left="2880" w:hanging="360"/>
+      </w:pPr>
+    </w:lvl>
+    <w:lvl w:ilvl="4" w:tplc="040C0019" w:tentative="1">
+      <w:start w:val="1"/>
+      <w:numFmt w:val="lowerLetter"/>
+      <w:lvlText w:val="%5."/>
+      <w:lvlJc w:val="left"/>
+      <w:pPr>
+        <w:ind w:left="3600" w:hanging="360"/>
+      </w:pPr>
+    </w:lvl>
+    <w:lvl w:ilvl="5" w:tplc="040C001B" w:tentative="1">
+      <w:start w:val="1"/>
+      <w:numFmt w:val="lowerRoman"/>
+      <w:lvlText w:val="%6."/>
+      <w:lvlJc w:val="right"/>
+      <w:pPr>
+        <w:ind w:left="4320" w:hanging="180"/>
+      </w:pPr>
+    </w:lvl>
+    <w:lvl w:ilvl="6" w:tplc="040C000F" w:tentative="1">
+      <w:start w:val="1"/>
+      <w:numFmt w:val="decimal"/>
+      <w:lvlText w:val="%7."/>
+      <w:lvlJc w:val="left"/>
+      <w:pPr>
+        <w:ind w:left="5040" w:hanging="360"/>
+      </w:pPr>
+    </w:lvl>
+    <w:lvl w:ilvl="7" w:tplc="040C0019" w:tentative="1">
+      <w:start w:val="1"/>
+      <w:numFmt w:val="lowerLetter"/>
+      <w:lvlText w:val="%8."/>
+      <w:lvlJc w:val="left"/>
+      <w:pPr>
+        <w:ind w:left="5760" w:hanging="360"/>
+      </w:pPr>
+    </w:lvl>
+    <w:lvl w:ilvl="8" w:tplc="040C001B" w:tentative="1">
+      <w:start w:val="1"/>
+      <w:numFmt w:val="lowerRoman"/>
+      <w:lvlText w:val="%9."/>
+      <w:lvlJc w:val="right"/>
+      <w:pPr>
+        <w:ind w:left="6480" w:hanging="180"/>
+      </w:pPr>
+    </w:lvl>
+  </w:abstractNum>
+  <w:abstractNum w:abstractNumId="5">
     <w:nsid w:val="71BC0681"/>
     <w:multiLevelType w:val="hybridMultilevel"/>
     <w:tmpl w:val="0C6AA6B2"/>
@@ -1134,7 +1582,7 @@
       </w:pPr>
     </w:lvl>
   </w:abstractNum>
-  <w:abstractNum w:abstractNumId="4">
+  <w:abstractNum w:abstractNumId="6">
     <w:nsid w:val="76C362F3"/>
     <w:multiLevelType w:val="hybridMultilevel"/>
     <w:tmpl w:val="2D268D3A"/>
@@ -1224,7 +1672,7 @@
       </w:pPr>
     </w:lvl>
   </w:abstractNum>
-  <w:abstractNum w:abstractNumId="5">
+  <w:abstractNum w:abstractNumId="7">
     <w:nsid w:val="76D9404E"/>
     <w:multiLevelType w:val="hybridMultilevel"/>
     <w:tmpl w:val="22C2F262"/>
@@ -1321,13 +1769,13 @@
     <w:abstractNumId w:val="2"/>
   </w:num>
   <w:num w:numId="3">
-    <w:abstractNumId w:val="5"/>
+    <w:abstractNumId w:val="7"/>
   </w:num>
   <w:num w:numId="4">
-    <w:abstractNumId w:val="4"/>
+    <w:abstractNumId w:val="6"/>
   </w:num>
   <w:num w:numId="5">
-    <w:abstractNumId w:val="3"/>
+    <w:abstractNumId w:val="5"/>
   </w:num>
   <w:num w:numId="6">
     <w:abstractNumId w:val="0"/>
@@ -1343,6 +1791,12 @@
     <w:lvlOverride w:ilvl="0">
       <w:startOverride w:val="1"/>
     </w:lvlOverride>
+  </w:num>
+  <w:num w:numId="9">
+    <w:abstractNumId w:val="4"/>
+  </w:num>
+  <w:num w:numId="10">
+    <w:abstractNumId w:val="3"/>
   </w:num>
   <w:numIdMacAtCleanup w:val="7"/>
 </w:numbering>
@@ -3584,7 +4038,7 @@
 </file>
 
 <file path=customXml/itemProps1.xml><?xml version="1.0" encoding="utf-8"?>
-<ds:datastoreItem xmlns:ds="http://schemas.openxmlformats.org/officeDocument/2006/customXml" ds:itemID="{3549DD92-8F7F-4449-9902-7C5D90C7E4E5}">
+<ds:datastoreItem xmlns:ds="http://schemas.openxmlformats.org/officeDocument/2006/customXml" ds:itemID="{039B4A22-C741-4572-9971-33908C6580B0}">
   <ds:schemaRefs>
     <ds:schemaRef ds:uri="http://schemas.openxmlformats.org/officeDocument/2006/bibliography"/>
   </ds:schemaRefs>

</xml_diff>